<commit_message>
Part 1 complete besides testing with different configs.
</commit_message>
<xml_diff>
--- a/A3Writeup.docx
+++ b/A3Writeup.docx
@@ -747,13 +747,7 @@
         <w:rPr>
           <w:w w:val="105"/>
         </w:rPr>
-        <w:t xml:space="preserve"> on the rig. Instead, you </w:t>
-      </w:r>
-      <w:r>
-        <w:rPr>
-          <w:w w:val="105"/>
-        </w:rPr>
-        <w:t>are required to pick the key points by yourself.</w:t>
+        <w:t xml:space="preserve"> on the rig. Instead, you are required to pick the key points by yourself.</w:t>
       </w:r>
       <w:r>
         <w:rPr>
@@ -2840,14 +2834,7 @@
           <w:w w:val="105"/>
           <w:sz w:val="20"/>
         </w:rPr>
-        <w:t>coordina</w:t>
-      </w:r>
-      <w:r>
-        <w:rPr>
-          <w:w w:val="105"/>
-          <w:sz w:val="20"/>
-        </w:rPr>
-        <w:t>te</w:t>
+        <w:t>coordinate</w:t>
       </w:r>
       <w:r>
         <w:rPr>
@@ -3877,13 +3864,7 @@
         <w:rPr>
           <w:w w:val="105"/>
         </w:rPr>
-        <w:t>t</w:t>
-      </w:r>
-      <w:r>
-        <w:rPr>
-          <w:w w:val="105"/>
-        </w:rPr>
-        <w:t>he</w:t>
+        <w:t>the</w:t>
       </w:r>
       <w:r>
         <w:rPr>
@@ -6960,6 +6941,7 @@
         </w:rPr>
         <w:t xml:space="preserve"> </w:t>
       </w:r>
+      <w:proofErr w:type="gramStart"/>
       <w:r>
         <w:rPr>
           <w:w w:val="105"/>
@@ -6997,6 +6979,7 @@
         </w:rPr>
         <w:t>to</w:t>
       </w:r>
+      <w:proofErr w:type="gramEnd"/>
       <w:r>
         <w:rPr>
           <w:spacing w:val="16"/>
@@ -7027,6 +7010,350 @@
         </w:rPr>
         <w:t>credits.</w:t>
       </w:r>
+    </w:p>
+    <w:p>
+      <w:pPr>
+        <w:tabs>
+          <w:tab w:val="left" w:pos="619"/>
+        </w:tabs>
+        <w:spacing w:before="165" w:line="244" w:lineRule="auto"/>
+        <w:ind w:right="118"/>
+        <w:rPr>
+          <w:sz w:val="20"/>
+        </w:rPr>
+      </w:pPr>
+      <w:r>
+        <w:rPr>
+          <w:sz w:val="20"/>
+        </w:rPr>
+        <w:t>K:</w:t>
+      </w:r>
+    </w:p>
+    <w:p>
+      <w:pPr>
+        <w:tabs>
+          <w:tab w:val="left" w:pos="619"/>
+        </w:tabs>
+        <w:spacing w:before="165" w:line="244" w:lineRule="auto"/>
+        <w:ind w:right="118"/>
+        <w:rPr>
+          <w:sz w:val="20"/>
+        </w:rPr>
+      </w:pPr>
+      <w:r>
+        <w:rPr>
+          <w:noProof/>
+          <w:sz w:val="20"/>
+        </w:rPr>
+        <w:drawing>
+          <wp:inline distT="0" distB="0" distL="0" distR="0" wp14:anchorId="316A5766" wp14:editId="6F2F0B3F">
+            <wp:extent cx="2286319" cy="838317"/>
+            <wp:effectExtent l="0" t="0" r="0" b="0"/>
+            <wp:docPr id="2" name="Picture 2" descr="Table&#10;&#10;Description automatically generated"/>
+            <wp:cNvGraphicFramePr>
+              <a:graphicFrameLocks xmlns:a="http://schemas.openxmlformats.org/drawingml/2006/main" noChangeAspect="1"/>
+            </wp:cNvGraphicFramePr>
+            <a:graphic xmlns:a="http://schemas.openxmlformats.org/drawingml/2006/main">
+              <a:graphicData uri="http://schemas.openxmlformats.org/drawingml/2006/picture">
+                <pic:pic xmlns:pic="http://schemas.openxmlformats.org/drawingml/2006/picture">
+                  <pic:nvPicPr>
+                    <pic:cNvPr id="2" name="Picture 2" descr="Table&#10;&#10;Description automatically generated"/>
+                    <pic:cNvPicPr/>
+                  </pic:nvPicPr>
+                  <pic:blipFill>
+                    <a:blip r:embed="rId8">
+                      <a:extLst>
+                        <a:ext uri="{28A0092B-C50C-407E-A947-70E740481C1C}">
+                          <a14:useLocalDpi xmlns:a14="http://schemas.microsoft.com/office/drawing/2010/main" val="0"/>
+                        </a:ext>
+                      </a:extLst>
+                    </a:blip>
+                    <a:stretch>
+                      <a:fillRect/>
+                    </a:stretch>
+                  </pic:blipFill>
+                  <pic:spPr>
+                    <a:xfrm>
+                      <a:off x="0" y="0"/>
+                      <a:ext cx="2286319" cy="838317"/>
+                    </a:xfrm>
+                    <a:prstGeom prst="rect">
+                      <a:avLst/>
+                    </a:prstGeom>
+                  </pic:spPr>
+                </pic:pic>
+              </a:graphicData>
+            </a:graphic>
+          </wp:inline>
+        </w:drawing>
+      </w:r>
+    </w:p>
+    <w:p>
+      <w:pPr>
+        <w:tabs>
+          <w:tab w:val="left" w:pos="619"/>
+        </w:tabs>
+        <w:spacing w:before="165" w:line="244" w:lineRule="auto"/>
+        <w:ind w:right="118"/>
+        <w:rPr>
+          <w:sz w:val="20"/>
+        </w:rPr>
+      </w:pPr>
+      <w:r>
+        <w:rPr>
+          <w:sz w:val="20"/>
+        </w:rPr>
+        <w:t>R:</w:t>
+      </w:r>
+    </w:p>
+    <w:p>
+      <w:pPr>
+        <w:tabs>
+          <w:tab w:val="left" w:pos="619"/>
+        </w:tabs>
+        <w:spacing w:before="165" w:line="244" w:lineRule="auto"/>
+        <w:ind w:right="118"/>
+        <w:rPr>
+          <w:sz w:val="20"/>
+        </w:rPr>
+      </w:pPr>
+      <w:r>
+        <w:rPr>
+          <w:noProof/>
+          <w:sz w:val="20"/>
+        </w:rPr>
+        <w:drawing>
+          <wp:inline distT="0" distB="0" distL="0" distR="0" wp14:anchorId="2EA2F2FA" wp14:editId="1C9A28B5">
+            <wp:extent cx="2219635" cy="619211"/>
+            <wp:effectExtent l="0" t="0" r="9525" b="9525"/>
+            <wp:docPr id="4" name="Picture 4" descr="Graphical user interface, table&#10;&#10;Description automatically generated"/>
+            <wp:cNvGraphicFramePr>
+              <a:graphicFrameLocks xmlns:a="http://schemas.openxmlformats.org/drawingml/2006/main" noChangeAspect="1"/>
+            </wp:cNvGraphicFramePr>
+            <a:graphic xmlns:a="http://schemas.openxmlformats.org/drawingml/2006/main">
+              <a:graphicData uri="http://schemas.openxmlformats.org/drawingml/2006/picture">
+                <pic:pic xmlns:pic="http://schemas.openxmlformats.org/drawingml/2006/picture">
+                  <pic:nvPicPr>
+                    <pic:cNvPr id="4" name="Picture 4" descr="Graphical user interface, table&#10;&#10;Description automatically generated"/>
+                    <pic:cNvPicPr/>
+                  </pic:nvPicPr>
+                  <pic:blipFill>
+                    <a:blip r:embed="rId9">
+                      <a:extLst>
+                        <a:ext uri="{28A0092B-C50C-407E-A947-70E740481C1C}">
+                          <a14:useLocalDpi xmlns:a14="http://schemas.microsoft.com/office/drawing/2010/main" val="0"/>
+                        </a:ext>
+                      </a:extLst>
+                    </a:blip>
+                    <a:stretch>
+                      <a:fillRect/>
+                    </a:stretch>
+                  </pic:blipFill>
+                  <pic:spPr>
+                    <a:xfrm>
+                      <a:off x="0" y="0"/>
+                      <a:ext cx="2219635" cy="619211"/>
+                    </a:xfrm>
+                    <a:prstGeom prst="rect">
+                      <a:avLst/>
+                    </a:prstGeom>
+                  </pic:spPr>
+                </pic:pic>
+              </a:graphicData>
+            </a:graphic>
+          </wp:inline>
+        </w:drawing>
+      </w:r>
+    </w:p>
+    <w:p>
+      <w:pPr>
+        <w:tabs>
+          <w:tab w:val="left" w:pos="619"/>
+        </w:tabs>
+        <w:spacing w:before="165" w:line="244" w:lineRule="auto"/>
+        <w:ind w:right="118"/>
+        <w:rPr>
+          <w:sz w:val="20"/>
+        </w:rPr>
+      </w:pPr>
+      <w:r>
+        <w:rPr>
+          <w:sz w:val="20"/>
+        </w:rPr>
+        <w:t>T:</w:t>
+      </w:r>
+    </w:p>
+    <w:p>
+      <w:pPr>
+        <w:tabs>
+          <w:tab w:val="left" w:pos="619"/>
+        </w:tabs>
+        <w:spacing w:before="165" w:line="244" w:lineRule="auto"/>
+        <w:ind w:right="118"/>
+        <w:rPr>
+          <w:sz w:val="20"/>
+        </w:rPr>
+      </w:pPr>
+      <w:r>
+        <w:rPr>
+          <w:noProof/>
+          <w:sz w:val="20"/>
+        </w:rPr>
+        <w:drawing>
+          <wp:inline distT="0" distB="0" distL="0" distR="0" wp14:anchorId="02077A27" wp14:editId="03EE4C97">
+            <wp:extent cx="876422" cy="790685"/>
+            <wp:effectExtent l="0" t="0" r="0" b="9525"/>
+            <wp:docPr id="5" name="Picture 5" descr="Table&#10;&#10;Description automatically generated"/>
+            <wp:cNvGraphicFramePr>
+              <a:graphicFrameLocks xmlns:a="http://schemas.openxmlformats.org/drawingml/2006/main" noChangeAspect="1"/>
+            </wp:cNvGraphicFramePr>
+            <a:graphic xmlns:a="http://schemas.openxmlformats.org/drawingml/2006/main">
+              <a:graphicData uri="http://schemas.openxmlformats.org/drawingml/2006/picture">
+                <pic:pic xmlns:pic="http://schemas.openxmlformats.org/drawingml/2006/picture">
+                  <pic:nvPicPr>
+                    <pic:cNvPr id="5" name="Picture 5" descr="Table&#10;&#10;Description automatically generated"/>
+                    <pic:cNvPicPr/>
+                  </pic:nvPicPr>
+                  <pic:blipFill>
+                    <a:blip r:embed="rId10">
+                      <a:extLst>
+                        <a:ext uri="{28A0092B-C50C-407E-A947-70E740481C1C}">
+                          <a14:useLocalDpi xmlns:a14="http://schemas.microsoft.com/office/drawing/2010/main" val="0"/>
+                        </a:ext>
+                      </a:extLst>
+                    </a:blip>
+                    <a:stretch>
+                      <a:fillRect/>
+                    </a:stretch>
+                  </pic:blipFill>
+                  <pic:spPr>
+                    <a:xfrm>
+                      <a:off x="0" y="0"/>
+                      <a:ext cx="876422" cy="790685"/>
+                    </a:xfrm>
+                    <a:prstGeom prst="rect">
+                      <a:avLst/>
+                    </a:prstGeom>
+                  </pic:spPr>
+                </pic:pic>
+              </a:graphicData>
+            </a:graphic>
+          </wp:inline>
+        </w:drawing>
+      </w:r>
+    </w:p>
+    <w:p>
+      <w:pPr>
+        <w:tabs>
+          <w:tab w:val="left" w:pos="619"/>
+        </w:tabs>
+        <w:spacing w:before="165" w:line="244" w:lineRule="auto"/>
+        <w:ind w:right="118"/>
+        <w:rPr>
+          <w:sz w:val="20"/>
+        </w:rPr>
+      </w:pPr>
+      <w:r>
+        <w:rPr>
+          <w:sz w:val="20"/>
+        </w:rPr>
+        <w:t>det(R):</w:t>
+      </w:r>
+    </w:p>
+    <w:p>
+      <w:pPr>
+        <w:tabs>
+          <w:tab w:val="left" w:pos="619"/>
+        </w:tabs>
+        <w:spacing w:before="165" w:line="244" w:lineRule="auto"/>
+        <w:ind w:right="118"/>
+        <w:rPr>
+          <w:sz w:val="20"/>
+        </w:rPr>
+      </w:pPr>
+      <w:r>
+        <w:rPr>
+          <w:noProof/>
+          <w:sz w:val="20"/>
+        </w:rPr>
+        <w:drawing>
+          <wp:inline distT="0" distB="0" distL="0" distR="0" wp14:anchorId="3E3C7187" wp14:editId="0E7C2B81">
+            <wp:extent cx="914528" cy="485843"/>
+            <wp:effectExtent l="0" t="0" r="0" b="9525"/>
+            <wp:docPr id="6" name="Picture 6" descr="A picture containing box and whisker chart&#10;&#10;Description automatically generated"/>
+            <wp:cNvGraphicFramePr>
+              <a:graphicFrameLocks xmlns:a="http://schemas.openxmlformats.org/drawingml/2006/main" noChangeAspect="1"/>
+            </wp:cNvGraphicFramePr>
+            <a:graphic xmlns:a="http://schemas.openxmlformats.org/drawingml/2006/main">
+              <a:graphicData uri="http://schemas.openxmlformats.org/drawingml/2006/picture">
+                <pic:pic xmlns:pic="http://schemas.openxmlformats.org/drawingml/2006/picture">
+                  <pic:nvPicPr>
+                    <pic:cNvPr id="6" name="Picture 6" descr="A picture containing box and whisker chart&#10;&#10;Description automatically generated"/>
+                    <pic:cNvPicPr/>
+                  </pic:nvPicPr>
+                  <pic:blipFill>
+                    <a:blip r:embed="rId11">
+                      <a:extLst>
+                        <a:ext uri="{28A0092B-C50C-407E-A947-70E740481C1C}">
+                          <a14:useLocalDpi xmlns:a14="http://schemas.microsoft.com/office/drawing/2010/main" val="0"/>
+                        </a:ext>
+                      </a:extLst>
+                    </a:blip>
+                    <a:stretch>
+                      <a:fillRect/>
+                    </a:stretch>
+                  </pic:blipFill>
+                  <pic:spPr>
+                    <a:xfrm>
+                      <a:off x="0" y="0"/>
+                      <a:ext cx="914528" cy="485843"/>
+                    </a:xfrm>
+                    <a:prstGeom prst="rect">
+                      <a:avLst/>
+                    </a:prstGeom>
+                  </pic:spPr>
+                </pic:pic>
+              </a:graphicData>
+            </a:graphic>
+          </wp:inline>
+        </w:drawing>
+      </w:r>
+    </w:p>
+    <w:p>
+      <w:pPr>
+        <w:tabs>
+          <w:tab w:val="left" w:pos="619"/>
+        </w:tabs>
+        <w:spacing w:before="165" w:line="244" w:lineRule="auto"/>
+        <w:ind w:right="118"/>
+        <w:rPr>
+          <w:sz w:val="20"/>
+        </w:rPr>
+      </w:pPr>
+    </w:p>
+    <w:p>
+      <w:pPr>
+        <w:tabs>
+          <w:tab w:val="left" w:pos="619"/>
+        </w:tabs>
+        <w:spacing w:before="165" w:line="244" w:lineRule="auto"/>
+        <w:ind w:right="118"/>
+        <w:rPr>
+          <w:sz w:val="20"/>
+        </w:rPr>
+      </w:pPr>
+    </w:p>
+    <w:p>
+      <w:pPr>
+        <w:tabs>
+          <w:tab w:val="left" w:pos="619"/>
+        </w:tabs>
+        <w:spacing w:before="165" w:line="244" w:lineRule="auto"/>
+        <w:ind w:right="118"/>
+        <w:rPr>
+          <w:sz w:val="20"/>
+        </w:rPr>
+      </w:pPr>
     </w:p>
     <w:p>
       <w:pPr>
@@ -7125,23 +7452,7 @@
           <w:w w:val="105"/>
           <w:sz w:val="20"/>
         </w:rPr>
-        <w:t>parameters</w:t>
-      </w:r>
-      <w:proofErr w:type="gramStart"/>
-      <w:r>
-        <w:rPr>
-          <w:w w:val="105"/>
-          <w:sz w:val="20"/>
-        </w:rPr>
-        <w:t xml:space="preserve">.  </w:t>
-      </w:r>
-      <w:proofErr w:type="gramEnd"/>
-      <w:r>
-        <w:rPr>
-          <w:w w:val="105"/>
-          <w:sz w:val="20"/>
-        </w:rPr>
-        <w:t>Answer</w:t>
+        <w:t>parameters.  Answer</w:t>
       </w:r>
       <w:r>
         <w:rPr>
@@ -7394,19 +7705,8 @@
           <w:w w:val="105"/>
           <w:sz w:val="20"/>
         </w:rPr>
-        <w:t>Extra credit (5 pts)</w:t>
-      </w:r>
-      <w:proofErr w:type="gramStart"/>
-      <w:r>
-        <w:rPr>
-          <w:rFonts w:ascii="Georgia" w:hAnsi="Georgia"/>
-          <w:b/>
-          <w:w w:val="105"/>
-          <w:sz w:val="20"/>
-        </w:rPr>
-        <w:t xml:space="preserve">.  </w:t>
-      </w:r>
-      <w:proofErr w:type="gramEnd"/>
+        <w:t xml:space="preserve">Extra credit (5 pts).  </w:t>
+      </w:r>
       <w:r>
         <w:rPr>
           <w:w w:val="105"/>
@@ -7707,14 +8007,7 @@
           <w:w w:val="110"/>
           <w:sz w:val="20"/>
         </w:rPr>
-        <w:t>You will need to consider a statistical mod</w:t>
-      </w:r>
-      <w:r>
-        <w:rPr>
-          <w:w w:val="110"/>
-          <w:sz w:val="20"/>
-        </w:rPr>
-        <w:t>el for the pixel and 3D coordinates of the feature points.</w:t>
+        <w:t>You will need to consider a statistical model for the pixel and 3D coordinates of the feature points.</w:t>
       </w:r>
       <w:r>
         <w:rPr>
@@ -8096,6 +8389,24 @@
         <w:pStyle w:val="BodyText"/>
         <w:ind w:left="0"/>
       </w:pPr>
+      <w:r>
+        <w:t xml:space="preserve">Ask the user to provide the dimensions of the calibration box (x, y, z). Then use edge detection to get the edges of the box or simply ask the user to pick the endpoints, </w:t>
+      </w:r>
+      <w:proofErr w:type="gramStart"/>
+      <w:r>
+        <w:t>i.e.</w:t>
+      </w:r>
+      <w:proofErr w:type="gramEnd"/>
+      <w:r>
+        <w:t xml:space="preserve"> the corners of the box to provide the edges representing the x, y, and z axis. For the 2d lines</w:t>
+      </w:r>
+      <w:r>
+        <w:t xml:space="preserve">, subtract one endpoint’s 2d coordinates from the other endpoint’s coordinates to get a 2d </w:t>
+      </w:r>
+      <w:r>
+        <w:lastRenderedPageBreak/>
+        <w:t>vector representing that line. Use the dimensions of the box to determine the corresponding 3d vector. Plug these values in place of the 2d pixel coordinates and the 3d key point coordinates.</w:t>
+      </w:r>
     </w:p>
     <w:p>
       <w:pPr>
@@ -8167,13 +8478,7 @@
         <w:rPr>
           <w:w w:val="110"/>
         </w:rPr>
-        <w:t>In this problem, we are</w:t>
-      </w:r>
-      <w:r>
-        <w:rPr>
-          <w:w w:val="110"/>
-        </w:rPr>
-        <w:t xml:space="preserve"> interested in estimating the relative camera pose between two images of the same</w:t>
+        <w:t>In this problem, we are interested in estimating the relative camera pose between two images of the same</w:t>
       </w:r>
       <w:r>
         <w:rPr>
@@ -8213,13 +8518,7 @@
         <w:rPr>
           <w:w w:val="110"/>
         </w:rPr>
-        <w:t>Camera</w:t>
-      </w:r>
-      <w:r>
-        <w:rPr>
-          <w:w w:val="110"/>
-        </w:rPr>
-        <w:t xml:space="preserve"> Calibration, turning this into a calibrated two-view structure-</w:t>
+        <w:t>Camera Calibration, turning this into a calibrated two-view structure-</w:t>
       </w:r>
       <w:r>
         <w:rPr>
@@ -9186,13 +9485,7 @@
         <w:rPr>
           <w:w w:val="105"/>
         </w:rPr>
-        <w:t>N</w:t>
-      </w:r>
-      <w:r>
-        <w:rPr>
-          <w:w w:val="105"/>
-        </w:rPr>
-        <w:t>ow</w:t>
+        <w:t>Now</w:t>
       </w:r>
       <w:r>
         <w:rPr>
@@ -9947,14 +10240,7 @@
           <w:w w:val="105"/>
           <w:sz w:val="20"/>
         </w:rPr>
-        <w:t>You c</w:t>
-      </w:r>
-      <w:r>
-        <w:rPr>
-          <w:w w:val="105"/>
-          <w:sz w:val="20"/>
-        </w:rPr>
-        <w:t>an either color-code the</w:t>
+        <w:t>You can either color-code the</w:t>
       </w:r>
       <w:r>
         <w:rPr>
@@ -10541,7 +10827,7 @@
                     <pic:cNvPicPr/>
                   </pic:nvPicPr>
                   <pic:blipFill>
-                    <a:blip r:embed="rId8" cstate="print"/>
+                    <a:blip r:embed="rId12" cstate="print"/>
                     <a:stretch>
                       <a:fillRect/>
                     </a:stretch>
@@ -12338,7 +12624,7 @@
                     <pic:cNvPicPr/>
                   </pic:nvPicPr>
                   <pic:blipFill>
-                    <a:blip r:embed="rId9" cstate="print"/>
+                    <a:blip r:embed="rId13" cstate="print"/>
                     <a:stretch>
                       <a:fillRect/>
                     </a:stretch>
@@ -13847,6 +14133,22 @@
     <w:uiPriority w:val="1"/>
     <w:qFormat/>
   </w:style>
+  <w:style w:type="table" w:styleId="TableGrid">
+    <w:name w:val="Table Grid"/>
+    <w:basedOn w:val="TableNormal"/>
+    <w:uiPriority w:val="39"/>
+    <w:rsid w:val="00780330"/>
+    <w:tblPr>
+      <w:tblBorders>
+        <w:top w:val="single" w:sz="4" w:space="0" w:color="auto"/>
+        <w:left w:val="single" w:sz="4" w:space="0" w:color="auto"/>
+        <w:bottom w:val="single" w:sz="4" w:space="0" w:color="auto"/>
+        <w:right w:val="single" w:sz="4" w:space="0" w:color="auto"/>
+        <w:insideH w:val="single" w:sz="4" w:space="0" w:color="auto"/>
+        <w:insideV w:val="single" w:sz="4" w:space="0" w:color="auto"/>
+      </w:tblBorders>
+    </w:tblPr>
+  </w:style>
 </w:styles>
 </file>
 

</xml_diff>